<commit_message>
got logistical regressor to work
</commit_message>
<xml_diff>
--- a/report/ML_Project_Report.docx
+++ b/report/ML_Project_Report.docx
@@ -420,6 +420,7 @@
             <w:docPart w:val="250123EAD99C4AB4BEB532B129A43E33"/>
           </w:placeholder>
         </w:sdtPr>
+        <w:sdtEndPr/>
         <w:sdtContent>
           <w:r>
             <w:rPr>
@@ -474,6 +475,7 @@
             <w:docPart w:val="250123EAD99C4AB4BEB532B129A43E33"/>
           </w:placeholder>
         </w:sdtPr>
+        <w:sdtEndPr/>
         <w:sdtContent>
           <w:r>
             <w:rPr>
@@ -590,6 +592,7 @@
             <w:docPart w:val="DefaultPlaceholder_-1854013440"/>
           </w:placeholder>
         </w:sdtPr>
+        <w:sdtEndPr/>
         <w:sdtContent>
           <w:r>
             <w:rPr>
@@ -662,6 +665,7 @@
             <w:docPart w:val="250123EAD99C4AB4BEB532B129A43E33"/>
           </w:placeholder>
         </w:sdtPr>
+        <w:sdtEndPr/>
         <w:sdtContent>
           <w:r>
             <w:rPr>
@@ -756,6 +760,7 @@
             <w:docPart w:val="250123EAD99C4AB4BEB532B129A43E33"/>
           </w:placeholder>
         </w:sdtPr>
+        <w:sdtEndPr/>
         <w:sdtContent>
           <w:r>
             <w:rPr>
@@ -840,6 +845,7 @@
             <w:docPart w:val="DefaultPlaceholder_-1854013440"/>
           </w:placeholder>
         </w:sdtPr>
+        <w:sdtEndPr/>
         <w:sdtContent>
           <w:r>
             <w:rPr>
@@ -914,7 +920,13 @@
         <w:rPr>
           <w:rFonts w:ascii="Arial" w:hAnsi="Arial" w:cs="Arial"/>
         </w:rPr>
-        <w:t xml:space="preserve"> to false positives and multiple testing errors</w:t>
+        <w:t xml:space="preserve"> to false </w:t>
+      </w:r>
+      <w:r>
+        <w:rPr>
+          <w:rFonts w:ascii="Arial" w:hAnsi="Arial" w:cs="Arial"/>
+        </w:rPr>
+        <w:t>positives and multiple testing errors</w:t>
       </w:r>
       <w:r>
         <w:rPr>
@@ -1214,6 +1226,7 @@
             <w:docPart w:val="DefaultPlaceholder_-1854013440"/>
           </w:placeholder>
         </w:sdtPr>
+        <w:sdtEndPr/>
         <w:sdtContent>
           <w:r>
             <w:rPr>
@@ -1438,7 +1451,14 @@
         <w:rPr>
           <w:rFonts w:ascii="Arial" w:hAnsi="Arial" w:cs="Arial"/>
         </w:rPr>
-        <w:t>) combined with methylation and gene expression data to identify unique clusters of breast cancer patients, each associated with distinct clinical phenotypes not well-understood before this analysis</w:t>
+        <w:t xml:space="preserve">) combined with methylation and gene expression data to identify unique clusters of breast cancer patients, each associated with distinct clinical </w:t>
+      </w:r>
+      <w:r>
+        <w:rPr>
+          <w:rFonts w:ascii="Arial" w:hAnsi="Arial" w:cs="Arial"/>
+        </w:rPr>
+        <w:lastRenderedPageBreak/>
+        <w:t>phenotypes not well-understood before this analysis</w:t>
       </w:r>
       <w:sdt>
         <w:sdtPr>
@@ -1452,6 +1472,7 @@
             <w:docPart w:val="DefaultPlaceholder_-1854013440"/>
           </w:placeholder>
         </w:sdtPr>
+        <w:sdtEndPr/>
         <w:sdtContent>
           <w:r>
             <w:rPr>
@@ -1491,6 +1512,7 @@
             <w:docPart w:val="DefaultPlaceholder_-1854013440"/>
           </w:placeholder>
         </w:sdtPr>
+        <w:sdtEndPr/>
         <w:sdtContent>
           <w:r>
             <w:rPr>
@@ -1787,6 +1809,7 @@
             <w:docPart w:val="BE5AE2E471DA4602B80B1CF352C4516D"/>
           </w:placeholder>
         </w:sdtPr>
+        <w:sdtEndPr/>
         <w:sdtContent>
           <w:r>
             <w:rPr>
@@ -2223,7 +2246,13 @@
         <w:rPr>
           <w:rFonts w:ascii="Arial" w:hAnsi="Arial" w:cs="Arial"/>
         </w:rPr>
-        <w:t xml:space="preserve"> distinguish tumor </w:t>
+        <w:t xml:space="preserve"> </w:t>
+      </w:r>
+      <w:r>
+        <w:rPr>
+          <w:rFonts w:ascii="Arial" w:hAnsi="Arial" w:cs="Arial"/>
+        </w:rPr>
+        <w:t xml:space="preserve">distinguish tumor </w:t>
       </w:r>
       <w:r>
         <w:rPr>
@@ -2590,6 +2619,7 @@
                 </v:textbox>
               </v:shape>
             </v:group>
+            <w10:wrap type="none"/>
             <w10:anchorlock/>
           </v:group>
         </w:pict>
@@ -2863,6 +2893,7 @@
               </v:shape>
               <v:rect id="_x0000_s1044" style="position:absolute;left:3666;top:11207;width:295;height:609" stroked="f"/>
             </v:group>
+            <w10:wrap type="none"/>
             <w10:anchorlock/>
           </v:group>
         </w:pict>
@@ -2917,7 +2948,14 @@
         <w:rPr>
           <w:rFonts w:ascii="Arial" w:hAnsi="Arial" w:cs="Arial"/>
         </w:rPr>
-        <w:t xml:space="preserve"> data was partitioned into 80% for training and 20% for testing in each pipeline</w:t>
+        <w:t xml:space="preserve"> data was partitioned into 80% for </w:t>
+      </w:r>
+      <w:r>
+        <w:rPr>
+          <w:rFonts w:ascii="Arial" w:hAnsi="Arial" w:cs="Arial"/>
+        </w:rPr>
+        <w:lastRenderedPageBreak/>
+        <w:t>training and 20% for testing in each pipeline</w:t>
       </w:r>
       <w:r>
         <w:rPr>
@@ -3440,7 +3478,7 @@
           <w:sz w:val="22"/>
           <w:szCs w:val="22"/>
         </w:rPr>
-        <w:instrText xml:space="preserve"> REF _Ref184059587 \h </w:instrText>
+        <w:instrText xml:space="preserve"> REF _Ref184059587 \h  \* MERGEFORMAT </w:instrText>
       </w:r>
       <w:r>
         <w:rPr>
@@ -3449,15 +3487,6 @@
           <w:sz w:val="22"/>
           <w:szCs w:val="22"/>
         </w:rPr>
-      </w:r>
-      <w:r>
-        <w:rPr>
-          <w:rFonts w:ascii="Arial" w:hAnsi="Arial" w:cs="Arial"/>
-          <w:color w:val="auto"/>
-          <w:sz w:val="22"/>
-          <w:szCs w:val="22"/>
-        </w:rPr>
-        <w:instrText xml:space="preserve"> \* MERGEFORMAT </w:instrText>
       </w:r>
       <w:r>
         <w:rPr>
@@ -3626,6 +3655,7 @@
                 </w:txbxContent>
               </v:textbox>
             </v:shape>
+            <w10:wrap type="none"/>
             <w10:anchorlock/>
           </v:group>
         </w:pict>
@@ -4117,7 +4147,6 @@
       <w:r>
         <w:rPr>
           <w:rFonts w:ascii="Arial" w:hAnsi="Arial" w:cs="Arial"/>
-          <w:noProof/>
         </w:rPr>
       </w:r>
       <w:r>
@@ -4249,6 +4278,7 @@
                 </w:txbxContent>
               </v:textbox>
             </v:shape>
+            <w10:wrap type="none"/>
             <w10:anchorlock/>
           </v:group>
         </w:pict>
@@ -4714,6 +4744,7 @@
                 </w:txbxContent>
               </v:textbox>
             </v:shape>
+            <w10:wrap type="none"/>
             <w10:anchorlock/>
           </v:group>
         </w:pict>
@@ -4993,6 +5024,7 @@
                 </w:txbxContent>
               </v:textbox>
             </v:shape>
+            <w10:wrap type="none"/>
             <w10:anchorlock/>
           </v:group>
         </w:pict>
@@ -5589,6 +5621,7 @@
               </v:shape>
               <v:rect id="_x0000_s1282" style="position:absolute;left:9333;top:2515;width:222;height:143" fillcolor="white [3212]" strokecolor="white [3212]"/>
             </v:group>
+            <w10:wrap type="none"/>
             <w10:anchorlock/>
           </v:group>
         </w:pict>
@@ -6116,7 +6149,7 @@
               <o:lock v:ext="edit" text="t"/>
             </v:shape>
             <v:shape id="_x0000_s1272" type="#_x0000_t202" style="position:absolute;left:6480;top:9473;width:5040;height:939" stroked="f">
-              <v:textbox inset="0,0,0,0">
+              <v:textbox style="mso-next-textbox:#_x0000_s1272" inset="0,0,0,0">
                 <w:txbxContent>
                   <w:p>
                     <w:pPr>
@@ -6197,6 +6230,7 @@
             <v:shape id="_x0000_s1284" type="#_x0000_t75" style="position:absolute;left:6480;top:7676;width:5040;height:1645">
               <v:imagedata r:id="rId15" o:title="model_1_1_performance"/>
             </v:shape>
+            <w10:wrap type="none"/>
             <w10:anchorlock/>
           </v:group>
         </w:pict>
@@ -6573,7 +6607,14 @@
         <w:rPr>
           <w:rFonts w:ascii="Arial" w:hAnsi="Arial" w:cs="Arial"/>
         </w:rPr>
-        <w:t>features into principal components</w:t>
+        <w:t xml:space="preserve">features into principal </w:t>
+      </w:r>
+      <w:r>
+        <w:rPr>
+          <w:rFonts w:ascii="Arial" w:hAnsi="Arial" w:cs="Arial"/>
+        </w:rPr>
+        <w:lastRenderedPageBreak/>
+        <w:t>components</w:t>
       </w:r>
       <w:r>
         <w:rPr>
@@ -6907,6 +6948,7 @@
       <w:r>
         <w:rPr>
           <w:rFonts w:ascii="Arial" w:hAnsi="Arial" w:cs="Arial"/>
+          <w:noProof/>
         </w:rPr>
         <w:drawing>
           <wp:inline distT="0" distB="0" distL="0" distR="0" wp14:anchorId="37F6C382" wp14:editId="6924FF6A">
@@ -7669,6 +7711,7 @@
                 </w:txbxContent>
               </v:textbox>
             </v:shape>
+            <w10:wrap type="none"/>
             <w10:anchorlock/>
           </v:group>
         </w:pict>
@@ -7717,7 +7760,13 @@
         <w:rPr>
           <w:rFonts w:ascii="Arial" w:hAnsi="Arial" w:cs="Arial"/>
         </w:rPr>
-        <w:t xml:space="preserve"> score of 0.2902, indicating that while K-means could detect distinct patterns within the methylation data, these clusters did not align with established subtype classifications.</w:t>
+        <w:t xml:space="preserve"> score of </w:t>
+      </w:r>
+      <w:r>
+        <w:rPr>
+          <w:rFonts w:ascii="Arial" w:hAnsi="Arial" w:cs="Arial"/>
+        </w:rPr>
+        <w:t>0.2902, indicating that while K-means could detect distinct patterns within the methylation data, these clusters did not align with established subtype classifications.</w:t>
       </w:r>
     </w:p>
     <w:p>
@@ -8014,6 +8063,7 @@
       <w:r>
         <w:rPr>
           <w:rFonts w:ascii="Arial" w:hAnsi="Arial" w:cs="Arial"/>
+          <w:noProof/>
         </w:rPr>
         <w:drawing>
           <wp:inline distT="0" distB="0" distL="0" distR="0" wp14:anchorId="6D5C8B2A" wp14:editId="29CE52F3">
@@ -8274,7 +8324,14 @@
         <w:rPr>
           <w:rFonts w:ascii="Arial" w:hAnsi="Arial" w:cs="Arial"/>
         </w:rPr>
-        <w:t>, despite efforts to mitigate it by using training and test datasets. Additional validation on independent external datasets will be critical to confirm these findings and ensure generalizability.</w:t>
+        <w:t xml:space="preserve">, despite efforts to mitigate it by using training and test datasets. Additional validation on independent </w:t>
+      </w:r>
+      <w:r>
+        <w:rPr>
+          <w:rFonts w:ascii="Arial" w:hAnsi="Arial" w:cs="Arial"/>
+        </w:rPr>
+        <w:lastRenderedPageBreak/>
+        <w:t>external datasets will be critical to confirm these findings and ensure generalizability.</w:t>
       </w:r>
     </w:p>
     <w:p>
@@ -8660,27 +8717,25 @@
         <w:rPr>
           <w:rFonts w:ascii="Arial" w:hAnsi="Arial" w:cs="Arial"/>
         </w:rPr>
-        <w:t xml:space="preserve">example, remove the LLE layer, perform imputing outside pipeline, and utilize HM27 data rather than HM450K. Of all these, only utilizing HM27 data </w:t>
-      </w:r>
-      <w:r>
-        <w:rPr>
-          <w:rFonts w:ascii="Arial" w:hAnsi="Arial" w:cs="Arial"/>
-        </w:rPr>
-        <w:t xml:space="preserve">allowed SHAP analysis to work. The results of </w:t>
-      </w:r>
-      <w:r>
-        <w:rPr>
-          <w:rFonts w:ascii="Arial" w:hAnsi="Arial" w:cs="Arial"/>
-          <w:b/>
-          <w:bCs/>
-        </w:rPr>
-        <w:t xml:space="preserve">Solution 1.1 </w:t>
-      </w:r>
-      <w:r>
-        <w:rPr>
-          <w:rFonts w:ascii="Arial" w:hAnsi="Arial" w:cs="Arial"/>
-        </w:rPr>
-        <w:t>using this smaller dataset are illustrated in the appendix (</w:t>
+        <w:t xml:space="preserve">example, remove the LLE layer, perform imputing outside pipeline, and utilize HM27 data rather than HM450K. </w:t>
+      </w:r>
+      <w:r>
+        <w:rPr>
+          <w:rFonts w:ascii="Arial" w:hAnsi="Arial" w:cs="Arial"/>
+        </w:rPr>
+        <w:t xml:space="preserve">Both removing the LLE and </w:t>
+      </w:r>
+      <w:r>
+        <w:rPr>
+          <w:rFonts w:ascii="Arial" w:hAnsi="Arial" w:cs="Arial"/>
+        </w:rPr>
+        <w:t xml:space="preserve">utilizing HM27 data </w:t>
+      </w:r>
+      <w:r>
+        <w:rPr>
+          <w:rFonts w:ascii="Arial" w:hAnsi="Arial" w:cs="Arial"/>
+        </w:rPr>
+        <w:t>allowed SHAP analysis to work (</w:t>
       </w:r>
       <w:r>
         <w:rPr>
@@ -8692,6 +8747,156 @@
         <w:rPr>
           <w:rFonts w:ascii="Arial" w:hAnsi="Arial" w:cs="Arial"/>
         </w:rPr>
+        <w:instrText xml:space="preserve"> REF _Ref184198742 \h </w:instrText>
+      </w:r>
+      <w:r>
+        <w:rPr>
+          <w:rFonts w:ascii="Arial" w:hAnsi="Arial" w:cs="Arial"/>
+        </w:rPr>
+      </w:r>
+      <w:r>
+        <w:rPr>
+          <w:rFonts w:ascii="Arial" w:hAnsi="Arial" w:cs="Arial"/>
+        </w:rPr>
+        <w:fldChar w:fldCharType="separate"/>
+      </w:r>
+      <w:r>
+        <w:rPr>
+          <w:b/>
+          <w:bCs/>
+        </w:rPr>
+        <w:t>Supplemental Figure</w:t>
+      </w:r>
+      <w:r>
+        <w:rPr>
+          <w:b/>
+          <w:bCs/>
+        </w:rPr>
+        <w:t>s</w:t>
+      </w:r>
+      <w:r>
+        <w:rPr>
+          <w:b/>
+          <w:bCs/>
+        </w:rPr>
+        <w:t xml:space="preserve"> </w:t>
+      </w:r>
+      <w:r>
+        <w:rPr>
+          <w:b/>
+          <w:bCs/>
+          <w:noProof/>
+        </w:rPr>
+        <w:t>6</w:t>
+      </w:r>
+      <w:r>
+        <w:rPr>
+          <w:rFonts w:ascii="Arial" w:hAnsi="Arial" w:cs="Arial"/>
+        </w:rPr>
+        <w:fldChar w:fldCharType="end"/>
+      </w:r>
+      <w:r>
+        <w:rPr>
+          <w:rFonts w:ascii="Arial" w:hAnsi="Arial" w:cs="Arial"/>
+        </w:rPr>
+        <w:t xml:space="preserve">, </w:t>
+      </w:r>
+      <w:r>
+        <w:rPr>
+          <w:rFonts w:ascii="Arial" w:hAnsi="Arial" w:cs="Arial"/>
+        </w:rPr>
+        <w:fldChar w:fldCharType="begin"/>
+      </w:r>
+      <w:r>
+        <w:rPr>
+          <w:rFonts w:ascii="Arial" w:hAnsi="Arial" w:cs="Arial"/>
+        </w:rPr>
+        <w:instrText xml:space="preserve"> REF _Ref184198171 \h </w:instrText>
+      </w:r>
+      <w:r>
+        <w:rPr>
+          <w:rFonts w:ascii="Arial" w:hAnsi="Arial" w:cs="Arial"/>
+        </w:rPr>
+      </w:r>
+      <w:r>
+        <w:rPr>
+          <w:rFonts w:ascii="Arial" w:hAnsi="Arial" w:cs="Arial"/>
+        </w:rPr>
+        <w:fldChar w:fldCharType="separate"/>
+      </w:r>
+      <w:r>
+        <w:rPr>
+          <w:b/>
+          <w:bCs/>
+          <w:noProof/>
+        </w:rPr>
+        <w:t>7</w:t>
+      </w:r>
+      <w:r>
+        <w:rPr>
+          <w:rFonts w:ascii="Arial" w:hAnsi="Arial" w:cs="Arial"/>
+        </w:rPr>
+        <w:fldChar w:fldCharType="end"/>
+      </w:r>
+      <w:r>
+        <w:rPr>
+          <w:rFonts w:ascii="Arial" w:hAnsi="Arial" w:cs="Arial"/>
+        </w:rPr>
+        <w:t>,</w:t>
+      </w:r>
+      <w:r>
+        <w:rPr>
+          <w:rFonts w:ascii="Arial" w:hAnsi="Arial" w:cs="Arial"/>
+        </w:rPr>
+        <w:fldChar w:fldCharType="begin"/>
+      </w:r>
+      <w:r>
+        <w:rPr>
+          <w:rFonts w:ascii="Arial" w:hAnsi="Arial" w:cs="Arial"/>
+        </w:rPr>
+        <w:instrText xml:space="preserve"> REF _Ref184198174 \h </w:instrText>
+      </w:r>
+      <w:r>
+        <w:rPr>
+          <w:rFonts w:ascii="Arial" w:hAnsi="Arial" w:cs="Arial"/>
+        </w:rPr>
+      </w:r>
+      <w:r>
+        <w:rPr>
+          <w:rFonts w:ascii="Arial" w:hAnsi="Arial" w:cs="Arial"/>
+        </w:rPr>
+        <w:fldChar w:fldCharType="separate"/>
+      </w:r>
+      <w:r>
+        <w:rPr>
+          <w:b/>
+          <w:bCs/>
+          <w:noProof/>
+        </w:rPr>
+        <w:t>8</w:t>
+      </w:r>
+      <w:r>
+        <w:rPr>
+          <w:rFonts w:ascii="Arial" w:hAnsi="Arial" w:cs="Arial"/>
+        </w:rPr>
+        <w:fldChar w:fldCharType="end"/>
+      </w:r>
+      <w:r>
+        <w:rPr>
+          <w:rFonts w:ascii="Arial" w:hAnsi="Arial" w:cs="Arial"/>
+        </w:rPr>
+        <w:t xml:space="preserve">, </w:t>
+      </w:r>
+      <w:r>
+        <w:rPr>
+          <w:rFonts w:ascii="Arial" w:hAnsi="Arial" w:cs="Arial"/>
+        </w:rPr>
+        <w:fldChar w:fldCharType="begin"/>
+      </w:r>
+      <w:r>
+        <w:rPr>
+          <w:rFonts w:ascii="Arial" w:hAnsi="Arial" w:cs="Arial"/>
+        </w:rPr>
         <w:instrText xml:space="preserve"> REF _Ref183808587 \h </w:instrText>
       </w:r>
       <w:r>
@@ -8715,152 +8920,173 @@
         <w:rPr>
           <w:b/>
           <w:bCs/>
-        </w:rPr>
-        <w:t>Supplemental Figure</w:t>
-      </w:r>
-      <w:r>
-        <w:rPr>
-          <w:b/>
-          <w:bCs/>
-        </w:rPr>
-        <w:t>s</w:t>
-      </w:r>
-      <w:r>
-        <w:rPr>
-          <w:b/>
-          <w:bCs/>
+          <w:noProof/>
+        </w:rPr>
+        <w:t>9</w:t>
+      </w:r>
+      <w:r>
+        <w:rPr>
+          <w:rFonts w:ascii="Arial" w:hAnsi="Arial" w:cs="Arial"/>
+        </w:rPr>
+        <w:fldChar w:fldCharType="end"/>
+      </w:r>
+      <w:r>
+        <w:rPr>
+          <w:rFonts w:ascii="Arial" w:hAnsi="Arial" w:cs="Arial"/>
+        </w:rPr>
+        <w:t xml:space="preserve">, </w:t>
+      </w:r>
+      <w:r>
+        <w:rPr>
+          <w:rFonts w:ascii="Arial" w:hAnsi="Arial" w:cs="Arial"/>
+        </w:rPr>
+        <w:fldChar w:fldCharType="begin"/>
+      </w:r>
+      <w:r>
+        <w:rPr>
+          <w:rFonts w:ascii="Arial" w:hAnsi="Arial" w:cs="Arial"/>
+        </w:rPr>
+        <w:instrText xml:space="preserve"> REF _Ref183809140 \h </w:instrText>
+      </w:r>
+      <w:r>
+        <w:rPr>
+          <w:rFonts w:ascii="Arial" w:hAnsi="Arial" w:cs="Arial"/>
+        </w:rPr>
+        <w:instrText xml:space="preserve"> \* MERGEFORMAT </w:instrText>
+      </w:r>
+      <w:r>
+        <w:rPr>
+          <w:rFonts w:ascii="Arial" w:hAnsi="Arial" w:cs="Arial"/>
+        </w:rPr>
+      </w:r>
+      <w:r>
+        <w:rPr>
+          <w:rFonts w:ascii="Arial" w:hAnsi="Arial" w:cs="Arial"/>
+        </w:rPr>
+        <w:fldChar w:fldCharType="separate"/>
+      </w:r>
+      <w:r>
+        <w:rPr>
+          <w:b/>
+          <w:bCs/>
+          <w:noProof/>
+        </w:rPr>
+        <w:t>10</w:t>
+      </w:r>
+      <w:r>
+        <w:rPr>
+          <w:rFonts w:ascii="Arial" w:hAnsi="Arial" w:cs="Arial"/>
+        </w:rPr>
+        <w:fldChar w:fldCharType="end"/>
+      </w:r>
+      <w:r>
+        <w:rPr>
+          <w:rFonts w:ascii="Arial" w:hAnsi="Arial" w:cs="Arial"/>
+        </w:rPr>
+        <w:t xml:space="preserve">, </w:t>
+      </w:r>
+      <w:r>
+        <w:rPr>
+          <w:rFonts w:ascii="Arial" w:hAnsi="Arial" w:cs="Arial"/>
+        </w:rPr>
+        <w:t xml:space="preserve">and </w:t>
+      </w:r>
+      <w:r>
+        <w:rPr>
+          <w:rFonts w:ascii="Arial" w:hAnsi="Arial" w:cs="Arial"/>
+        </w:rPr>
+        <w:fldChar w:fldCharType="begin"/>
+      </w:r>
+      <w:r>
+        <w:rPr>
+          <w:rFonts w:ascii="Arial" w:hAnsi="Arial" w:cs="Arial"/>
+        </w:rPr>
+        <w:instrText xml:space="preserve"> REF _Ref183809122 \h </w:instrText>
+      </w:r>
+      <w:r>
+        <w:rPr>
+          <w:rFonts w:ascii="Arial" w:hAnsi="Arial" w:cs="Arial"/>
+        </w:rPr>
+        <w:instrText xml:space="preserve"> \* MERGEFORMAT </w:instrText>
+      </w:r>
+      <w:r>
+        <w:rPr>
+          <w:rFonts w:ascii="Arial" w:hAnsi="Arial" w:cs="Arial"/>
+        </w:rPr>
+      </w:r>
+      <w:r>
+        <w:rPr>
+          <w:rFonts w:ascii="Arial" w:hAnsi="Arial" w:cs="Arial"/>
+        </w:rPr>
+        <w:fldChar w:fldCharType="separate"/>
+      </w:r>
+      <w:r>
+        <w:rPr>
+          <w:b/>
+          <w:bCs/>
+          <w:noProof/>
+        </w:rPr>
+        <w:t>11</w:t>
+      </w:r>
+      <w:r>
+        <w:rPr>
+          <w:rFonts w:ascii="Arial" w:hAnsi="Arial" w:cs="Arial"/>
+        </w:rPr>
+        <w:fldChar w:fldCharType="end"/>
+      </w:r>
+      <w:r>
+        <w:rPr>
+          <w:rFonts w:ascii="Arial" w:hAnsi="Arial" w:cs="Arial"/>
+        </w:rPr>
+        <w:t xml:space="preserve">). </w:t>
+      </w:r>
+      <w:r>
+        <w:rPr>
+          <w:rFonts w:ascii="Arial" w:hAnsi="Arial" w:cs="Arial"/>
+        </w:rPr>
+        <w:t xml:space="preserve">Since the classifier performed very well without the LLE and is more interpretable, dimensionality reduction may not be necessary or desired when utilizing methylation data. </w:t>
+      </w:r>
+      <w:r>
+        <w:rPr>
+          <w:rFonts w:ascii="Arial" w:hAnsi="Arial" w:cs="Arial"/>
+        </w:rPr>
+        <w:t xml:space="preserve">While </w:t>
+      </w:r>
+      <w:r>
+        <w:rPr>
+          <w:rFonts w:ascii="Arial" w:hAnsi="Arial" w:cs="Arial"/>
+        </w:rPr>
+        <w:t xml:space="preserve">using HM27 data </w:t>
+      </w:r>
+      <w:r>
+        <w:rPr>
+          <w:rFonts w:ascii="Arial" w:hAnsi="Arial" w:cs="Arial"/>
+        </w:rPr>
+        <w:t>is a</w:t>
+      </w:r>
+      <w:r>
+        <w:rPr>
+          <w:rFonts w:ascii="Arial" w:hAnsi="Arial" w:cs="Arial"/>
+        </w:rPr>
+        <w:t>lso</w:t>
+      </w:r>
+      <w:r>
+        <w:rPr>
+          <w:rFonts w:ascii="Arial" w:hAnsi="Arial" w:cs="Arial"/>
         </w:rPr>
         <w:t xml:space="preserve"> </w:t>
       </w:r>
       <w:r>
         <w:rPr>
-          <w:b/>
-          <w:bCs/>
-          <w:noProof/>
-        </w:rPr>
-        <w:t>6</w:t>
-      </w:r>
-      <w:r>
-        <w:rPr>
-          <w:rFonts w:ascii="Arial" w:hAnsi="Arial" w:cs="Arial"/>
-        </w:rPr>
-        <w:fldChar w:fldCharType="end"/>
-      </w:r>
-      <w:r>
-        <w:rPr>
-          <w:rFonts w:ascii="Arial" w:hAnsi="Arial" w:cs="Arial"/>
-        </w:rPr>
-        <w:t xml:space="preserve">, </w:t>
-      </w:r>
-      <w:r>
-        <w:rPr>
-          <w:rFonts w:ascii="Arial" w:hAnsi="Arial" w:cs="Arial"/>
-        </w:rPr>
-        <w:fldChar w:fldCharType="begin"/>
-      </w:r>
-      <w:r>
-        <w:rPr>
-          <w:rFonts w:ascii="Arial" w:hAnsi="Arial" w:cs="Arial"/>
-        </w:rPr>
-        <w:instrText xml:space="preserve"> REF _Ref183809140 \h </w:instrText>
-      </w:r>
-      <w:r>
-        <w:rPr>
-          <w:rFonts w:ascii="Arial" w:hAnsi="Arial" w:cs="Arial"/>
-        </w:rPr>
-        <w:instrText xml:space="preserve"> \* MERGEFORMAT </w:instrText>
-      </w:r>
-      <w:r>
-        <w:rPr>
-          <w:rFonts w:ascii="Arial" w:hAnsi="Arial" w:cs="Arial"/>
-        </w:rPr>
-      </w:r>
-      <w:r>
-        <w:rPr>
-          <w:rFonts w:ascii="Arial" w:hAnsi="Arial" w:cs="Arial"/>
-        </w:rPr>
-        <w:fldChar w:fldCharType="separate"/>
-      </w:r>
-      <w:r>
-        <w:rPr>
-          <w:b/>
-          <w:bCs/>
-          <w:noProof/>
-        </w:rPr>
-        <w:t>7</w:t>
-      </w:r>
-      <w:r>
-        <w:rPr>
-          <w:rFonts w:ascii="Arial" w:hAnsi="Arial" w:cs="Arial"/>
-        </w:rPr>
-        <w:fldChar w:fldCharType="end"/>
-      </w:r>
-      <w:r>
-        <w:rPr>
-          <w:rFonts w:ascii="Arial" w:hAnsi="Arial" w:cs="Arial"/>
-        </w:rPr>
-        <w:t xml:space="preserve">, </w:t>
-      </w:r>
-      <w:r>
-        <w:rPr>
-          <w:rFonts w:ascii="Arial" w:hAnsi="Arial" w:cs="Arial"/>
-        </w:rPr>
-        <w:t xml:space="preserve">and </w:t>
-      </w:r>
-      <w:r>
-        <w:rPr>
-          <w:rFonts w:ascii="Arial" w:hAnsi="Arial" w:cs="Arial"/>
-        </w:rPr>
-        <w:fldChar w:fldCharType="begin"/>
-      </w:r>
-      <w:r>
-        <w:rPr>
-          <w:rFonts w:ascii="Arial" w:hAnsi="Arial" w:cs="Arial"/>
-        </w:rPr>
-        <w:instrText xml:space="preserve"> REF _Ref183809122 \h </w:instrText>
-      </w:r>
-      <w:r>
-        <w:rPr>
-          <w:rFonts w:ascii="Arial" w:hAnsi="Arial" w:cs="Arial"/>
-        </w:rPr>
-        <w:instrText xml:space="preserve"> \* MERGEFORMAT </w:instrText>
-      </w:r>
-      <w:r>
-        <w:rPr>
-          <w:rFonts w:ascii="Arial" w:hAnsi="Arial" w:cs="Arial"/>
-        </w:rPr>
-      </w:r>
-      <w:r>
-        <w:rPr>
-          <w:rFonts w:ascii="Arial" w:hAnsi="Arial" w:cs="Arial"/>
-        </w:rPr>
-        <w:fldChar w:fldCharType="separate"/>
-      </w:r>
-      <w:r>
-        <w:rPr>
-          <w:b/>
-          <w:bCs/>
-          <w:noProof/>
-        </w:rPr>
-        <w:t>8</w:t>
-      </w:r>
-      <w:r>
-        <w:rPr>
-          <w:rFonts w:ascii="Arial" w:hAnsi="Arial" w:cs="Arial"/>
-        </w:rPr>
-        <w:fldChar w:fldCharType="end"/>
-      </w:r>
-      <w:r>
-        <w:rPr>
-          <w:rFonts w:ascii="Arial" w:hAnsi="Arial" w:cs="Arial"/>
-        </w:rPr>
-        <w:t xml:space="preserve">). </w:t>
-      </w:r>
-      <w:r>
-        <w:rPr>
-          <w:rFonts w:ascii="Arial" w:hAnsi="Arial" w:cs="Arial"/>
-        </w:rPr>
-        <w:t xml:space="preserve">While this is a potential solution to making this project more interpretable, </w:t>
+          <w:rFonts w:ascii="Arial" w:hAnsi="Arial" w:cs="Arial"/>
+        </w:rPr>
+        <w:t xml:space="preserve">a </w:t>
+      </w:r>
+      <w:r>
+        <w:rPr>
+          <w:rFonts w:ascii="Arial" w:hAnsi="Arial" w:cs="Arial"/>
+        </w:rPr>
+        <w:t xml:space="preserve">potential solution to making this project more interpretable, </w:t>
       </w:r>
       <w:r>
         <w:rPr>
@@ -9031,7 +9257,13 @@
         <w:rPr>
           <w:rFonts w:ascii="Arial" w:hAnsi="Arial" w:cs="Arial"/>
         </w:rPr>
-        <w:t xml:space="preserve"> machine learning methods </w:t>
+        <w:t xml:space="preserve"> </w:t>
+      </w:r>
+      <w:r>
+        <w:rPr>
+          <w:rFonts w:ascii="Arial" w:hAnsi="Arial" w:cs="Arial"/>
+        </w:rPr>
+        <w:t xml:space="preserve">machine learning methods </w:t>
       </w:r>
       <w:r>
         <w:rPr>
@@ -9446,6 +9678,7 @@
             <w:docPart w:val="448750CD06B849FD8EA7E8389E5F68C2"/>
           </w:placeholder>
         </w:sdtPr>
+        <w:sdtEndPr/>
         <w:sdtContent>
           <w:r>
             <w:rPr>
@@ -9606,6 +9839,7 @@
           <w:docPart w:val="DefaultPlaceholder_-1854013440"/>
         </w:placeholder>
       </w:sdtPr>
+      <w:sdtEndPr/>
       <w:sdtContent>
         <w:p>
           <w:pPr>
@@ -10294,6 +10528,7 @@
             <w:divId w:val="903371578"/>
           </w:pPr>
           <w:r>
+            <w:lastRenderedPageBreak/>
             <w:t xml:space="preserve">17. Singh, M. P., Rai, S., Gupta, S. K., Singh, N. K. &amp; Srivastava, S. Unsupervised machine learning-based clustering identifies unique molecular signatures of colorectal cancer with distinct clinical outcomes. </w:t>
           </w:r>
           <w:r>
@@ -11033,6 +11268,7 @@
           <w:b/>
           <w:bCs/>
         </w:rPr>
+        <w:lastRenderedPageBreak/>
         <w:t>Appendix</w:t>
       </w:r>
     </w:p>
@@ -14100,7 +14336,9 @@
       <w:r>
         <w:rPr>
           <w:b/>
-        </w:rPr>
+          <w:noProof/>
+        </w:rPr>
+        <w:lastRenderedPageBreak/>
         <w:drawing>
           <wp:inline distT="0" distB="0" distL="0" distR="0" wp14:anchorId="02F121E8" wp14:editId="2DC65A49">
             <wp:extent cx="6858000" cy="5645150"/>
@@ -14211,6 +14449,7 @@
         <w:rPr>
           <w:noProof/>
         </w:rPr>
+        <w:lastRenderedPageBreak/>
         <w:drawing>
           <wp:inline distT="0" distB="0" distL="0" distR="0" wp14:anchorId="7F8A9390" wp14:editId="5CE14C55">
             <wp:extent cx="4982144" cy="7689273"/>
@@ -14471,7 +14710,7 @@
               <v:imagedata r:id="rId26" o:title="overlayed_plot_kmeans"/>
             </v:shape>
             <v:shape id="_x0000_s1204" type="#_x0000_t202" style="position:absolute;left:2525;top:11327;width:3727;height:573" stroked="f">
-              <v:textbox style="mso-fit-shape-to-text:t" inset="0,0,0,0">
+              <v:textbox style="mso-next-textbox:#_x0000_s1204;mso-fit-shape-to-text:t" inset="0,0,0,0">
                 <w:txbxContent>
                   <w:p>
                     <w:pPr>
@@ -14573,36 +14812,413 @@
           <w:iCs w:val="0"/>
         </w:rPr>
       </w:pPr>
-      <w:r>
-        <w:rPr>
-          <w:i w:val="0"/>
-          <w:iCs w:val="0"/>
-        </w:rPr>
-      </w:r>
-      <w:r>
-        <w:rPr>
-          <w:i w:val="0"/>
-          <w:iCs w:val="0"/>
-        </w:rPr>
-        <w:pict w14:anchorId="3E62B420">
-          <v:group id="_x0000_s1155" editas="canvas" style="width:274.8pt;height:193.8pt;mso-position-horizontal-relative:char;mso-position-vertical-relative:line" coordorigin="2524,6377" coordsize="3664,2584">
+    </w:p>
+    <w:p>
+      <w:pPr>
+        <w:keepNext/>
+      </w:pPr>
+      <w:r>
+        <w:lastRenderedPageBreak/>
+        <w:drawing>
+          <wp:inline distT="0" distB="0" distL="0" distR="0" wp14:anchorId="79096BF8" wp14:editId="72F26985">
+            <wp:extent cx="4915663" cy="2525452"/>
+            <wp:effectExtent l="0" t="0" r="0" b="0"/>
+            <wp:docPr id="15" name="Picture 14" descr="A screenshot of a computer screen&#10;&#10;Description automatically generated">
+              <a:extLst xmlns:a="http://schemas.openxmlformats.org/drawingml/2006/main">
+                <a:ext uri="{FF2B5EF4-FFF2-40B4-BE49-F238E27FC236}">
+                  <a16:creationId xmlns:a16="http://schemas.microsoft.com/office/drawing/2014/main" id="{8FB0E844-DF75-D5AF-E92C-6C50E23880D1}"/>
+                </a:ext>
+              </a:extLst>
+            </wp:docPr>
+            <wp:cNvGraphicFramePr>
+              <a:graphicFrameLocks xmlns:a="http://schemas.openxmlformats.org/drawingml/2006/main" noChangeAspect="1"/>
+            </wp:cNvGraphicFramePr>
+            <a:graphic xmlns:a="http://schemas.openxmlformats.org/drawingml/2006/main">
+              <a:graphicData uri="http://schemas.openxmlformats.org/drawingml/2006/picture">
+                <pic:pic xmlns:pic="http://schemas.openxmlformats.org/drawingml/2006/picture">
+                  <pic:nvPicPr>
+                    <pic:cNvPr id="15" name="Picture 14" descr="A screenshot of a computer screen&#10;&#10;Description automatically generated">
+                      <a:extLst>
+                        <a:ext uri="{FF2B5EF4-FFF2-40B4-BE49-F238E27FC236}">
+                          <a16:creationId xmlns:a16="http://schemas.microsoft.com/office/drawing/2014/main" id="{8FB0E844-DF75-D5AF-E92C-6C50E23880D1}"/>
+                        </a:ext>
+                      </a:extLst>
+                    </pic:cNvPr>
+                    <pic:cNvPicPr>
+                      <a:picLocks noChangeAspect="1"/>
+                    </pic:cNvPicPr>
+                  </pic:nvPicPr>
+                  <pic:blipFill>
+                    <a:blip r:embed="rId27"/>
+                    <a:srcRect/>
+                    <a:stretch/>
+                  </pic:blipFill>
+                  <pic:spPr>
+                    <a:xfrm>
+                      <a:off x="0" y="0"/>
+                      <a:ext cx="4915663" cy="2525452"/>
+                    </a:xfrm>
+                    <a:prstGeom prst="rect">
+                      <a:avLst/>
+                    </a:prstGeom>
+                  </pic:spPr>
+                </pic:pic>
+              </a:graphicData>
+            </a:graphic>
+          </wp:inline>
+        </w:drawing>
+      </w:r>
+    </w:p>
+    <w:p>
+      <w:pPr>
+        <w:pStyle w:val="Caption"/>
+        <w:rPr>
+          <w:b/>
+          <w:bCs/>
+        </w:rPr>
+      </w:pPr>
+      <w:bookmarkStart w:id="16" w:name="_Ref184198742"/>
+      <w:r>
+        <w:rPr>
+          <w:b/>
+          <w:bCs/>
+        </w:rPr>
+        <w:t xml:space="preserve">Supplemental Figure </w:t>
+      </w:r>
+      <w:r>
+        <w:rPr>
+          <w:b/>
+          <w:bCs/>
+        </w:rPr>
+        <w:fldChar w:fldCharType="begin"/>
+      </w:r>
+      <w:r>
+        <w:rPr>
+          <w:b/>
+          <w:bCs/>
+        </w:rPr>
+        <w:instrText xml:space="preserve"> SEQ Supplemental_Figure \* ARABIC </w:instrText>
+      </w:r>
+      <w:r>
+        <w:rPr>
+          <w:b/>
+          <w:bCs/>
+        </w:rPr>
+        <w:fldChar w:fldCharType="separate"/>
+      </w:r>
+      <w:r>
+        <w:rPr>
+          <w:b/>
+          <w:bCs/>
+          <w:noProof/>
+        </w:rPr>
+        <w:t>6</w:t>
+      </w:r>
+      <w:r>
+        <w:rPr>
+          <w:b/>
+          <w:bCs/>
+        </w:rPr>
+        <w:fldChar w:fldCharType="end"/>
+      </w:r>
+      <w:bookmarkEnd w:id="16"/>
+      <w:r>
+        <w:rPr>
+          <w:b/>
+          <w:bCs/>
+        </w:rPr>
+        <w:t xml:space="preserve"> </w:t>
+      </w:r>
+      <w:r>
+        <w:t xml:space="preserve">Pipeline from </w:t>
+      </w:r>
+      <w:r>
+        <w:rPr>
+          <w:b/>
+          <w:bCs/>
+        </w:rPr>
+        <w:t>Solution 1.1</w:t>
+      </w:r>
+      <w:r>
+        <w:t xml:space="preserve"> </w:t>
+      </w:r>
+      <w:r>
+        <w:t xml:space="preserve">with </w:t>
+      </w:r>
+      <w:proofErr w:type="gramStart"/>
+      <w:r>
+        <w:t>imputing</w:t>
+      </w:r>
+      <w:proofErr w:type="gramEnd"/>
+      <w:r>
+        <w:t xml:space="preserve"> outside the pipeline and without dimensionality reduction</w:t>
+      </w:r>
+    </w:p>
+    <w:p>
+      <w:pPr>
+        <w:keepNext/>
+      </w:pPr>
+      <w:r>
+        <w:rPr>
+          <w:noProof/>
+        </w:rPr>
+        <w:drawing>
+          <wp:inline distT="0" distB="0" distL="0" distR="0" wp14:anchorId="384B844C" wp14:editId="12A9B5DA">
+            <wp:extent cx="6858000" cy="2256790"/>
+            <wp:effectExtent l="0" t="0" r="0" b="0"/>
+            <wp:docPr id="927614230" name="Picture 1" descr="A graph with a line&#10;&#10;Description automatically generated"/>
+            <wp:cNvGraphicFramePr>
+              <a:graphicFrameLocks xmlns:a="http://schemas.openxmlformats.org/drawingml/2006/main" noChangeAspect="1"/>
+            </wp:cNvGraphicFramePr>
+            <a:graphic xmlns:a="http://schemas.openxmlformats.org/drawingml/2006/main">
+              <a:graphicData uri="http://schemas.openxmlformats.org/drawingml/2006/picture">
+                <pic:pic xmlns:pic="http://schemas.openxmlformats.org/drawingml/2006/picture">
+                  <pic:nvPicPr>
+                    <pic:cNvPr id="927614230" name="Picture 1" descr="A graph with a line&#10;&#10;Description automatically generated"/>
+                    <pic:cNvPicPr/>
+                  </pic:nvPicPr>
+                  <pic:blipFill>
+                    <a:blip r:embed="rId28"/>
+                    <a:stretch>
+                      <a:fillRect/>
+                    </a:stretch>
+                  </pic:blipFill>
+                  <pic:spPr>
+                    <a:xfrm>
+                      <a:off x="0" y="0"/>
+                      <a:ext cx="6858000" cy="2256790"/>
+                    </a:xfrm>
+                    <a:prstGeom prst="rect">
+                      <a:avLst/>
+                    </a:prstGeom>
+                  </pic:spPr>
+                </pic:pic>
+              </a:graphicData>
+            </a:graphic>
+          </wp:inline>
+        </w:drawing>
+      </w:r>
+    </w:p>
+    <w:p>
+      <w:pPr>
+        <w:pStyle w:val="Caption"/>
+      </w:pPr>
+      <w:bookmarkStart w:id="17" w:name="_Ref184198171"/>
+      <w:r>
+        <w:rPr>
+          <w:b/>
+          <w:bCs/>
+        </w:rPr>
+        <w:t xml:space="preserve">Supplemental Figure </w:t>
+      </w:r>
+      <w:r>
+        <w:rPr>
+          <w:b/>
+          <w:bCs/>
+        </w:rPr>
+        <w:fldChar w:fldCharType="begin"/>
+      </w:r>
+      <w:r>
+        <w:rPr>
+          <w:b/>
+          <w:bCs/>
+        </w:rPr>
+        <w:instrText xml:space="preserve"> SEQ Supplemental_Figure \* ARABIC </w:instrText>
+      </w:r>
+      <w:r>
+        <w:rPr>
+          <w:b/>
+          <w:bCs/>
+        </w:rPr>
+        <w:fldChar w:fldCharType="separate"/>
+      </w:r>
+      <w:r>
+        <w:rPr>
+          <w:b/>
+          <w:bCs/>
+          <w:noProof/>
+        </w:rPr>
+        <w:t>7</w:t>
+      </w:r>
+      <w:r>
+        <w:rPr>
+          <w:b/>
+          <w:bCs/>
+        </w:rPr>
+        <w:fldChar w:fldCharType="end"/>
+      </w:r>
+      <w:bookmarkEnd w:id="17"/>
+      <w:r>
+        <w:rPr>
+          <w:b/>
+          <w:bCs/>
+        </w:rPr>
+        <w:t xml:space="preserve"> </w:t>
+      </w:r>
+      <w:r>
+        <w:t xml:space="preserve">Performance of </w:t>
+      </w:r>
+      <w:r>
+        <w:t xml:space="preserve">alternative solution for </w:t>
+      </w:r>
+      <w:r>
+        <w:rPr>
+          <w:b/>
+          <w:bCs/>
+        </w:rPr>
+        <w:t>Solution 1.1</w:t>
+      </w:r>
+      <w:r>
+        <w:t xml:space="preserve"> without utilizing dimensionality reduction with LLE.</w:t>
+      </w:r>
+    </w:p>
+    <w:p>
+      <w:pPr>
+        <w:keepNext/>
+      </w:pPr>
+      <w:r>
+        <w:rPr>
+          <w:noProof/>
+        </w:rPr>
+        <w:lastRenderedPageBreak/>
+        <w:drawing>
+          <wp:inline distT="0" distB="0" distL="0" distR="0" wp14:anchorId="14AA7426" wp14:editId="4D3E8A67">
+            <wp:extent cx="6858000" cy="7273925"/>
+            <wp:effectExtent l="0" t="0" r="0" b="0"/>
+            <wp:docPr id="689972401" name="Picture 1" descr="A graph of numbers and rhombuses&#10;&#10;Description automatically generated"/>
+            <wp:cNvGraphicFramePr>
+              <a:graphicFrameLocks xmlns:a="http://schemas.openxmlformats.org/drawingml/2006/main" noChangeAspect="1"/>
+            </wp:cNvGraphicFramePr>
+            <a:graphic xmlns:a="http://schemas.openxmlformats.org/drawingml/2006/main">
+              <a:graphicData uri="http://schemas.openxmlformats.org/drawingml/2006/picture">
+                <pic:pic xmlns:pic="http://schemas.openxmlformats.org/drawingml/2006/picture">
+                  <pic:nvPicPr>
+                    <pic:cNvPr id="689972401" name="Picture 1" descr="A graph of numbers and rhombuses&#10;&#10;Description automatically generated"/>
+                    <pic:cNvPicPr/>
+                  </pic:nvPicPr>
+                  <pic:blipFill>
+                    <a:blip r:embed="rId29"/>
+                    <a:stretch>
+                      <a:fillRect/>
+                    </a:stretch>
+                  </pic:blipFill>
+                  <pic:spPr>
+                    <a:xfrm>
+                      <a:off x="0" y="0"/>
+                      <a:ext cx="6858000" cy="7273925"/>
+                    </a:xfrm>
+                    <a:prstGeom prst="rect">
+                      <a:avLst/>
+                    </a:prstGeom>
+                  </pic:spPr>
+                </pic:pic>
+              </a:graphicData>
+            </a:graphic>
+          </wp:inline>
+        </w:drawing>
+      </w:r>
+    </w:p>
+    <w:p>
+      <w:pPr>
+        <w:pStyle w:val="Caption"/>
+      </w:pPr>
+      <w:bookmarkStart w:id="18" w:name="_Ref184198174"/>
+      <w:r>
+        <w:rPr>
+          <w:b/>
+          <w:bCs/>
+        </w:rPr>
+        <w:t xml:space="preserve">Supplemental Figure </w:t>
+      </w:r>
+      <w:r>
+        <w:rPr>
+          <w:b/>
+          <w:bCs/>
+        </w:rPr>
+        <w:fldChar w:fldCharType="begin"/>
+      </w:r>
+      <w:r>
+        <w:rPr>
+          <w:b/>
+          <w:bCs/>
+        </w:rPr>
+        <w:instrText xml:space="preserve"> SEQ Supplemental_Figure \* ARABIC </w:instrText>
+      </w:r>
+      <w:r>
+        <w:rPr>
+          <w:b/>
+          <w:bCs/>
+        </w:rPr>
+        <w:fldChar w:fldCharType="separate"/>
+      </w:r>
+      <w:r>
+        <w:rPr>
+          <w:b/>
+          <w:bCs/>
+          <w:noProof/>
+        </w:rPr>
+        <w:t>8</w:t>
+      </w:r>
+      <w:r>
+        <w:rPr>
+          <w:b/>
+          <w:bCs/>
+        </w:rPr>
+        <w:fldChar w:fldCharType="end"/>
+      </w:r>
+      <w:bookmarkEnd w:id="18"/>
+      <w:r>
+        <w:rPr>
+          <w:b/>
+          <w:bCs/>
+        </w:rPr>
+        <w:t xml:space="preserve"> </w:t>
+      </w:r>
+      <w:r>
+        <w:t xml:space="preserve">SHAP value performance for alternative implementation of </w:t>
+      </w:r>
+      <w:r>
+        <w:rPr>
+          <w:b/>
+          <w:bCs/>
+        </w:rPr>
+        <w:t xml:space="preserve">Solution 1.1 </w:t>
+      </w:r>
+      <w:r>
+        <w:t>without using dimensionality reduction with LLE</w:t>
+      </w:r>
+    </w:p>
+    <w:p>
+      <w:r>
+        <w:rPr>
+          <w:i/>
+          <w:iCs/>
+        </w:rPr>
+      </w:r>
+      <w:r>
+        <w:rPr>
+          <w:i/>
+          <w:iCs/>
+        </w:rPr>
+        <w:pict w14:anchorId="54388FAF">
+          <v:group id="_x0000_s1289" editas="canvas" style="width:274.8pt;height:193.8pt;mso-position-horizontal-relative:char;mso-position-vertical-relative:line" coordorigin="2524,6377" coordsize="3664,2584">
             <o:lock v:ext="edit" aspectratio="t"/>
-            <v:shape id="_x0000_s1156" type="#_x0000_t75" style="position:absolute;left:2524;top:6377;width:3664;height:2584" o:preferrelative="f">
+            <v:shape id="_x0000_s1290" type="#_x0000_t75" style="position:absolute;left:2524;top:6377;width:3664;height:2584" o:preferrelative="f">
               <v:fill o:detectmouseclick="t"/>
               <v:path o:extrusionok="t" o:connecttype="none"/>
               <o:lock v:ext="edit" text="t"/>
             </v:shape>
-            <v:shape id="_x0000_s1157" type="#_x0000_t75" style="position:absolute;left:2526;top:6688;width:3615;height:1857">
-              <v:imagedata r:id="rId27" o:title="ML project - Model 1 (1)"/>
+            <v:shape id="_x0000_s1291" type="#_x0000_t75" style="position:absolute;left:2526;top:6688;width:3615;height:1857">
+              <v:imagedata r:id="rId30" o:title="ML project - Model 1 (1)"/>
             </v:shape>
-            <v:shape id="_x0000_s1158" type="#_x0000_t202" style="position:absolute;left:2524;top:8495;width:3600;height:426" stroked="f">
-              <v:textbox style="mso-next-textbox:#_x0000_s1158;mso-fit-shape-to-text:t" inset="0,0,0,0">
+            <v:shape id="_x0000_s1292" type="#_x0000_t202" style="position:absolute;left:2524;top:8495;width:3600;height:426" stroked="f">
+              <v:textbox style="mso-next-textbox:#_x0000_s1292;mso-fit-shape-to-text:t" inset="0,0,0,0">
                 <w:txbxContent>
                   <w:p>
                     <w:pPr>
                       <w:pStyle w:val="Caption"/>
                     </w:pPr>
-                    <w:bookmarkStart w:id="16" w:name="_Ref183808587"/>
+                    <w:bookmarkStart w:id="19" w:name="_Ref183808587"/>
                     <w:r>
                       <w:rPr>
                         <w:b/>
@@ -14637,7 +15253,7 @@
                         <w:bCs/>
                         <w:noProof/>
                       </w:rPr>
-                      <w:t>6</w:t>
+                      <w:t>9</w:t>
                     </w:r>
                     <w:r>
                       <w:rPr>
@@ -14646,7 +15262,7 @@
                       </w:rPr>
                       <w:fldChar w:fldCharType="end"/>
                     </w:r>
-                    <w:bookmarkEnd w:id="16"/>
+                    <w:bookmarkEnd w:id="19"/>
                     <w:r>
                       <w:rPr>
                         <w:b/>
@@ -14655,10 +15271,7 @@
                       <w:t xml:space="preserve"> </w:t>
                     </w:r>
                     <w:r>
-                      <w:t xml:space="preserve"> </w:t>
-                    </w:r>
-                    <w:r>
-                      <w:t xml:space="preserve">Pipeline from </w:t>
+                      <w:t xml:space="preserve"> Pipeline from </w:t>
                     </w:r>
                     <w:r>
                       <w:rPr>
@@ -14679,7 +15292,6 @@
         </w:pict>
       </w:r>
     </w:p>
-    <w:p/>
     <w:p>
       <w:pPr>
         <w:pStyle w:val="Caption"/>
@@ -14716,8 +15328,8 @@
                         <w:szCs w:val="22"/>
                       </w:rPr>
                     </w:pPr>
-                    <w:bookmarkStart w:id="17" w:name="_Ref183809140"/>
-                    <w:bookmarkStart w:id="18" w:name="_Ref183809115"/>
+                    <w:bookmarkStart w:id="20" w:name="_Ref183809140"/>
+                    <w:bookmarkStart w:id="21" w:name="_Ref183809115"/>
                     <w:r>
                       <w:rPr>
                         <w:b/>
@@ -14752,7 +15364,7 @@
                         <w:bCs/>
                         <w:noProof/>
                       </w:rPr>
-                      <w:t>7</w:t>
+                      <w:t>10</w:t>
                     </w:r>
                     <w:r>
                       <w:rPr>
@@ -14761,7 +15373,7 @@
                       </w:rPr>
                       <w:fldChar w:fldCharType="end"/>
                     </w:r>
-                    <w:bookmarkEnd w:id="17"/>
+                    <w:bookmarkEnd w:id="20"/>
                     <w:r>
                       <w:rPr>
                         <w:b/>
@@ -14782,20 +15394,20 @@
                     <w:r>
                       <w:t xml:space="preserve">using HM27 data rather than HM450K </w:t>
                     </w:r>
-                    <w:bookmarkEnd w:id="18"/>
+                    <w:bookmarkEnd w:id="21"/>
                   </w:p>
                 </w:txbxContent>
               </v:textbox>
             </v:shape>
             <v:shape id="_x0000_s1245" type="#_x0000_t75" style="position:absolute;left:2524;top:6562;width:7133;height:2337">
-              <v:imagedata r:id="rId28" o:title="hm27_accuracy"/>
+              <v:imagedata r:id="rId31" o:title="hm27_accuracy"/>
             </v:shape>
           </v:group>
         </w:pict>
       </w:r>
       <w:r>
         <w:pict w14:anchorId="187ABD60">
-          <v:shape id="_x0000_i1038" type="#_x0000_t75" style="width:534.75pt;height:207.75pt">
+          <v:shape id="_x0000_i1038" type="#_x0000_t75" style="width:534.9pt;height:207.9pt">
             <v:imagedata croptop="-65520f" cropbottom="65520f"/>
           </v:shape>
         </w:pict>
@@ -14816,7 +15428,7 @@
               <o:lock v:ext="edit" text="t"/>
             </v:shape>
             <v:shape id="_x0000_s1165" type="#_x0000_t75" style="position:absolute;left:2524;top:4444;width:3057;height:3240">
-              <v:imagedata r:id="rId29" o:title="hm27_SHAP_analysis"/>
+              <v:imagedata r:id="rId32" o:title="hm27_SHAP_analysis"/>
             </v:shape>
             <v:shape id="_x0000_s1166" type="#_x0000_t202" style="position:absolute;left:2524;top:7737;width:3120;height:573" stroked="f">
               <v:textbox style="mso-next-textbox:#_x0000_s1166;mso-fit-shape-to-text:t" inset="0,0,0,0">
@@ -14831,7 +15443,7 @@
                         <w:szCs w:val="22"/>
                       </w:rPr>
                     </w:pPr>
-                    <w:bookmarkStart w:id="19" w:name="_Ref183809122"/>
+                    <w:bookmarkStart w:id="22" w:name="_Ref183809122"/>
                     <w:r>
                       <w:rPr>
                         <w:b/>
@@ -14866,7 +15478,7 @@
                         <w:bCs/>
                         <w:noProof/>
                       </w:rPr>
-                      <w:t>8</w:t>
+                      <w:t>11</w:t>
                     </w:r>
                     <w:r>
                       <w:rPr>
@@ -14875,7 +15487,7 @@
                       </w:rPr>
                       <w:fldChar w:fldCharType="end"/>
                     </w:r>
-                    <w:bookmarkEnd w:id="19"/>
+                    <w:bookmarkEnd w:id="22"/>
                     <w:r>
                       <w:rPr>
                         <w:b/>
@@ -17209,18 +17821,16 @@
     <w:sig w:usb0="E0002EFF" w:usb1="C000785B" w:usb2="00000009" w:usb3="00000000" w:csb0="000001FF" w:csb1="00000000"/>
   </w:font>
   <w:font w:name="Aptos">
-    <w:panose1 w:val="00000000000000000000"/>
     <w:charset w:val="00"/>
-    <w:family w:val="roman"/>
-    <w:notTrueType/>
-    <w:pitch w:val="default"/>
+    <w:family w:val="swiss"/>
+    <w:pitch w:val="variable"/>
+    <w:sig w:usb0="20000287" w:usb1="00000003" w:usb2="00000000" w:usb3="00000000" w:csb0="0000019F" w:csb1="00000000"/>
   </w:font>
   <w:font w:name="Aptos Display">
-    <w:panose1 w:val="00000000000000000000"/>
     <w:charset w:val="00"/>
-    <w:family w:val="roman"/>
-    <w:notTrueType/>
-    <w:pitch w:val="default"/>
+    <w:family w:val="swiss"/>
+    <w:pitch w:val="variable"/>
+    <w:sig w:usb0="20000287" w:usb1="00000003" w:usb2="00000000" w:usb3="00000000" w:csb0="0000019F" w:csb1="00000000"/>
   </w:font>
 </w:fonts>
 </file>
@@ -17244,12 +17854,14 @@
     <w:rsid w:val="000E4FC8"/>
     <w:rsid w:val="00202DBE"/>
     <w:rsid w:val="003149E5"/>
+    <w:rsid w:val="003321F0"/>
     <w:rsid w:val="00377E21"/>
     <w:rsid w:val="00462BA8"/>
     <w:rsid w:val="0072247A"/>
     <w:rsid w:val="007630D6"/>
     <w:rsid w:val="008B6D89"/>
     <w:rsid w:val="00CE1E4A"/>
+    <w:rsid w:val="00FA3928"/>
   </w:rsids>
   <m:mathPr>
     <m:mathFont m:val="Cambria Math"/>
@@ -17717,13 +18329,6 @@
     <w:name w:val="448750CD06B849FD8EA7E8389E5F68C2"/>
     <w:rsid w:val="00202DBE"/>
   </w:style>
-  <w:style w:type="paragraph" w:customStyle="1" w:styleId="A5A1F6F111704402AAF5E667FA1D1B99">
-    <w:name w:val="A5A1F6F111704402AAF5E667FA1D1B99"/>
-    <w:rsid w:val="00202DBE"/>
-  </w:style>
-  <w:style w:type="paragraph" w:customStyle="1" w:styleId="23E669FCE82A48E39191656A4CEEB95B">
-    <w:name w:val="23E669FCE82A48E39191656A4CEEB95B"/>
-  </w:style>
   <w:style w:type="paragraph" w:customStyle="1" w:styleId="BE5AE2E471DA4602B80B1CF352C4516D">
     <w:name w:val="BE5AE2E471DA4602B80B1CF352C4516D"/>
   </w:style>

</xml_diff>